<commit_message>
Thème 1 en 990 mots
</commit_message>
<xml_diff>
--- a/Theme1-hackma.docx
+++ b/Theme1-hackma.docx
@@ -1,38 +1,46 @@
 
 <file path=word/document.xml><?xml version="1.0" encoding="utf-8"?>
-<w:document xmlns:wpc="http://schemas.microsoft.com/office/word/2010/wordprocessingCanvas" xmlns:cx="http://schemas.microsoft.com/office/drawing/2014/chartex" xmlns:cx1="http://schemas.microsoft.com/office/drawing/2015/9/8/chartex" xmlns:cx2="http://schemas.microsoft.com/office/drawing/2015/10/21/chartex" xmlns:cx3="http://schemas.microsoft.com/office/drawing/2016/5/9/chartex" xmlns:cx4="http://schemas.microsoft.com/office/drawing/2016/5/10/chartex" xmlns:cx5="http://schemas.microsoft.com/office/drawing/2016/5/11/chartex" xmlns:cx6="http://schemas.microsoft.com/office/drawing/2016/5/12/chartex" xmlns:cx7="http://schemas.microsoft.com/office/drawing/2016/5/13/chartex" xmlns:cx8="http://schemas.microsoft.com/office/drawing/2016/5/14/chartex" xmlns:mc="http://schemas.openxmlformats.org/markup-compatibility/2006" xmlns:aink="http://schemas.microsoft.com/office/drawing/2016/ink" xmlns:am3d="http://schemas.microsoft.com/office/drawing/2017/model3d" xmlns:o="urn:schemas-microsoft-com:office:office" xmlns:r="http://schemas.openxmlformats.org/officeDocument/2006/relationships" xmlns:m="http://schemas.openxmlformats.org/officeDocument/2006/math" xmlns:v="urn:schemas-microsoft-com:vml" xmlns:wp14="http://schemas.microsoft.com/office/word/2010/wordprocessingDrawing" xmlns:wp="http://schemas.openxmlformats.org/drawingml/2006/wordprocessingDrawing" xmlns:w10="urn:schemas-microsoft-com:office:word" xmlns:w="http://schemas.openxmlformats.org/wordprocessingml/2006/main" xmlns:w14="http://schemas.microsoft.com/office/word/2010/wordml" xmlns:w15="http://schemas.microsoft.com/office/word/2012/wordml" xmlns:w16cex="http://schemas.microsoft.com/office/word/2018/wordml/cex" xmlns:w16cid="http://schemas.microsoft.com/office/word/2016/wordml/cid" xmlns:w16="http://schemas.microsoft.com/office/word/2018/wordml" xmlns:w16sdtdh="http://schemas.microsoft.com/office/word/2020/wordml/sdtdatahash" xmlns:w16se="http://schemas.microsoft.com/office/word/2015/wordml/symex" xmlns:wpg="http://schemas.microsoft.com/office/word/2010/wordprocessingGroup" xmlns:wpi="http://schemas.microsoft.com/office/word/2010/wordprocessingInk" xmlns:wne="http://schemas.microsoft.com/office/word/2006/wordml" xmlns:wps="http://schemas.microsoft.com/office/word/2010/wordprocessingShape" mc:Ignorable="w14 w15 w16se w16cid w16 w16cex w16sdtdh wp14">
+<w:document xmlns:wpc="http://schemas.microsoft.com/office/word/2010/wordprocessingCanvas" xmlns:cx="http://schemas.microsoft.com/office/drawing/2014/chartex" xmlns:cx1="http://schemas.microsoft.com/office/drawing/2015/9/8/chartex" xmlns:mc="http://schemas.openxmlformats.org/markup-compatibility/2006" xmlns:o="urn:schemas-microsoft-com:office:office" xmlns:r="http://schemas.openxmlformats.org/officeDocument/2006/relationships" xmlns:m="http://schemas.openxmlformats.org/officeDocument/2006/math" xmlns:v="urn:schemas-microsoft-com:vml" xmlns:wp14="http://schemas.microsoft.com/office/word/2010/wordprocessingDrawing" xmlns:wp="http://schemas.openxmlformats.org/drawingml/2006/wordprocessingDrawing" xmlns:w10="urn:schemas-microsoft-com:office:word" xmlns:w="http://schemas.openxmlformats.org/wordprocessingml/2006/main" xmlns:w14="http://schemas.microsoft.com/office/word/2010/wordml" xmlns:w15="http://schemas.microsoft.com/office/word/2012/wordml" xmlns:w16se="http://schemas.microsoft.com/office/word/2015/wordml/symex" xmlns:wpg="http://schemas.microsoft.com/office/word/2010/wordprocessingGroup" xmlns:wpi="http://schemas.microsoft.com/office/word/2010/wordprocessingInk" xmlns:wne="http://schemas.microsoft.com/office/word/2006/wordml" xmlns:wps="http://schemas.microsoft.com/office/word/2010/wordprocessingShape" mc:Ignorable="w14 w15 w16se wp14">
   <w:body>
     <w:p>
-      <w:proofErr w:type="gramStart"/>
-      <w:r>
-        <w:t>Aujourd’hui ,</w:t>
-      </w:r>
-      <w:proofErr w:type="gramEnd"/>
-      <w:r>
-        <w:t xml:space="preserve"> le pourcentage des personnes vaccinés a Madagascar ne comptent que 3.7%.</w:t>
+      <w:r>
+        <w:t>Aujourd’hui , le pourcentage des personnes vacciné</w:t>
+      </w:r>
+      <w:r>
+        <w:t>es à</w:t>
+      </w:r>
+      <w:r>
+        <w:t xml:space="preserve"> Madagascar ne comptent que 3.7%</w:t>
+      </w:r>
+      <w:r>
+        <w:t xml:space="preserve"> de la population Malagasy</w:t>
+      </w:r>
+      <w:r>
+        <w:t>.</w:t>
       </w:r>
       <w:r>
         <w:t xml:space="preserve"> Différentes</w:t>
       </w:r>
       <w:r>
-        <w:t xml:space="preserve"> raisons expliquent ce </w:t>
-      </w:r>
-      <w:proofErr w:type="gramStart"/>
-      <w:r>
-        <w:t xml:space="preserve">chiffre </w:t>
+        <w:t xml:space="preserve"> raisons expliquent ce chiffre </w:t>
       </w:r>
       <w:r>
         <w:t>.</w:t>
       </w:r>
-      <w:proofErr w:type="gramEnd"/>
       <w:r>
         <w:t xml:space="preserve"> </w:t>
       </w:r>
       <w:r>
-        <w:t>Des</w:t>
-      </w:r>
-      <w:r>
-        <w:t xml:space="preserve"> Crainte</w:t>
+        <w:t>Parmis ces dernières y figurent d</w:t>
+      </w:r>
+      <w:r>
+        <w:t>es</w:t>
+      </w:r>
+      <w:r>
+        <w:t xml:space="preserve"> c</w:t>
+      </w:r>
+      <w:r>
+        <w:t>rainte</w:t>
       </w:r>
       <w:r>
         <w:t>s</w:t>
@@ -47,481 +55,778 @@
         <w:t xml:space="preserve"> Les réseaux sociaux </w:t>
       </w:r>
       <w:r>
-        <w:t xml:space="preserve">font aussi partie des sources qui diffusent de fausses informations et des sources non </w:t>
-      </w:r>
-      <w:proofErr w:type="gramStart"/>
-      <w:r>
-        <w:t>fiables .</w:t>
-      </w:r>
-      <w:proofErr w:type="gramEnd"/>
+        <w:t>font aussi partie des sources qui diffu</w:t>
+      </w:r>
+      <w:r>
+        <w:t xml:space="preserve">sent de fausses informations , et qui sont donc </w:t>
+      </w:r>
+      <w:r>
+        <w:t>des sources non fiables .</w:t>
+      </w:r>
     </w:p>
     <w:p>
       <w:r>
-        <w:t xml:space="preserve">Pour éviter </w:t>
-      </w:r>
-      <w:proofErr w:type="gramStart"/>
-      <w:r>
-        <w:t>cela ,</w:t>
-      </w:r>
-      <w:proofErr w:type="gramEnd"/>
-      <w:r>
-        <w:t xml:space="preserve"> nous allons apporter divers solutions digitales . En premier lieu nous allons créer un site web</w:t>
-      </w:r>
-      <w:r>
-        <w:t xml:space="preserve"> avec différentes </w:t>
-      </w:r>
-      <w:proofErr w:type="gramStart"/>
-      <w:r>
-        <w:t>contenus .</w:t>
-      </w:r>
-      <w:proofErr w:type="gramEnd"/>
+        <w:t xml:space="preserve">Pour éviter cela , nous allons apporter divers solutions digitales </w:t>
+      </w:r>
+      <w:r>
+        <w:t>pour résoudre les problèmes cités ci-dessus</w:t>
+      </w:r>
+      <w:r>
+        <w:t xml:space="preserve">. </w:t>
+      </w:r>
+      <w:r>
+        <w:t xml:space="preserve">Plusieurs </w:t>
+      </w:r>
+      <w:r>
+        <w:t>interfaces seront créé</w:t>
+      </w:r>
+      <w:r>
+        <w:t>e</w:t>
+      </w:r>
+      <w:r>
+        <w:t>s afin d’assurer une</w:t>
+      </w:r>
+      <w:r>
+        <w:t xml:space="preserve"> meilleure</w:t>
+      </w:r>
+      <w:r>
+        <w:t xml:space="preserve"> accessibilité de l’information</w:t>
+      </w:r>
+      <w:r>
+        <w:t xml:space="preserve"> à propos des vaccins</w:t>
+      </w:r>
       <w:r>
         <w:t xml:space="preserve"> </w:t>
       </w:r>
-      <w:proofErr w:type="gramStart"/>
-      <w:r>
-        <w:t xml:space="preserve">D’abord </w:t>
+      <w:r>
+        <w:t>pour</w:t>
+      </w:r>
+      <w:r>
+        <w:t xml:space="preserve"> plusieurs types de personnes</w:t>
+      </w:r>
+      <w:r>
+        <w:t>.</w:t>
+      </w:r>
+    </w:p>
+    <w:p>
+      <w:r>
+        <w:br/>
+      </w:r>
+      <w:r>
+        <w:t xml:space="preserve">Tout d’abord, </w:t>
+      </w:r>
+      <w:r>
+        <w:t>il y aura une application web</w:t>
+      </w:r>
+      <w:r>
+        <w:t xml:space="preserve"> qui sera accessible par tout le monde</w:t>
+      </w:r>
+      <w:r>
+        <w:t xml:space="preserve"> possédant un appareil, que ce soit un ordin</w:t>
+      </w:r>
+      <w:r>
+        <w:t>ateur ou un téléphone portable, doté d’une connection internet</w:t>
+      </w:r>
+      <w:r>
+        <w:t>. Puisqu’il est important</w:t>
+      </w:r>
+      <w:r>
+        <w:t xml:space="preserve">, </w:t>
+      </w:r>
+      <w:r>
+        <w:t>pour être sûr</w:t>
+      </w:r>
+      <w:r>
+        <w:t xml:space="preserve"> de la crédibilité des informations,</w:t>
+      </w:r>
+      <w:r>
+        <w:t xml:space="preserve"> </w:t>
+      </w:r>
+      <w:r>
+        <w:t xml:space="preserve">de </w:t>
+      </w:r>
+      <w:r>
+        <w:t>voir des chiffres</w:t>
+      </w:r>
+      <w:r>
+        <w:t xml:space="preserve"> précis, un</w:t>
+      </w:r>
+      <w:r>
+        <w:t>e</w:t>
+      </w:r>
+      <w:r>
+        <w:t xml:space="preserve"> interface</w:t>
+      </w:r>
+      <w:r>
+        <w:t xml:space="preserve"> sera créée</w:t>
+      </w:r>
+      <w:r>
+        <w:t xml:space="preserve"> montrant une liste des</w:t>
+      </w:r>
+      <w:r>
+        <w:t xml:space="preserve"> vaccins avec d</w:t>
+      </w:r>
+      <w:r>
+        <w:t>es statistiques mettant en valeur leur efficacité</w:t>
+      </w:r>
+      <w:r>
+        <w:t>. En cliquant sur un</w:t>
+      </w:r>
+      <w:r>
+        <w:t xml:space="preserve"> des</w:t>
+      </w:r>
+      <w:r>
+        <w:t xml:space="preserve"> vaccin , on sera redirigé vers une p</w:t>
+      </w:r>
+      <w:r>
+        <w:t>age montrant les détails sur ce dernier</w:t>
+      </w:r>
+      <w:r>
+        <w:t xml:space="preserve">. Cela pourrait grandement aider les utilisateurs à savoir un peu </w:t>
+      </w:r>
+      <w:r>
+        <w:t>plus sur les vaccins présents sur la liste</w:t>
+      </w:r>
+      <w:r>
+        <w:t>. Ainsi</w:t>
+      </w:r>
+      <w:r>
+        <w:t>, ce sera</w:t>
+      </w:r>
+      <w:r>
+        <w:t xml:space="preserve"> un</w:t>
+      </w:r>
+      <w:r>
+        <w:t xml:space="preserve"> bon</w:t>
+      </w:r>
+      <w:r>
+        <w:t xml:space="preserve"> moyen pour</w:t>
+      </w:r>
+      <w:r>
+        <w:t xml:space="preserve"> </w:t>
+      </w:r>
+      <w:r>
+        <w:t xml:space="preserve">les </w:t>
+      </w:r>
+      <w:r>
+        <w:t>inciter</w:t>
+      </w:r>
+      <w:r>
+        <w:t xml:space="preserve"> les </w:t>
+      </w:r>
+      <w:r>
+        <w:t>à se faire vacciner.</w:t>
+      </w:r>
+      <w:r>
+        <w:br/>
+        <w:t>Ensuite, à part des informations textuelles, une page comportera plusieurs vidéos explic</w:t>
+      </w:r>
+      <w:r>
+        <w:t>atives des vaccins, suivies de</w:t>
+      </w:r>
+      <w:r>
+        <w:t xml:space="preserve"> sous-titres </w:t>
+      </w:r>
+      <w:r>
+        <w:t xml:space="preserve">en </w:t>
+      </w:r>
+      <w:r>
+        <w:t>différentes langues</w:t>
+      </w:r>
+      <w:r>
+        <w:t xml:space="preserve"> en guise de traduction</w:t>
+      </w:r>
+      <w:r>
+        <w:t xml:space="preserve">, ce qui permettra </w:t>
+      </w:r>
+      <w:r>
+        <w:t>plus d’accessibilité pour les personnes ne comprenant pas la langue de base utilisée dans la vidéo elle-même.</w:t>
+      </w:r>
+      <w:r>
+        <w:br/>
+      </w:r>
+      <w:r>
+        <w:t>Ensuite , p</w:t>
+      </w:r>
+      <w:r>
+        <w:t xml:space="preserve">our les utilisateurs s’ayant inscrit </w:t>
+      </w:r>
+      <w:r>
+        <w:t>sur</w:t>
+      </w:r>
+      <w:r>
+        <w:t xml:space="preserve"> le site</w:t>
+      </w:r>
+      <w:r>
+        <w:t xml:space="preserve"> en question</w:t>
+      </w:r>
+      <w:r>
+        <w:t>, un chat</w:t>
+      </w:r>
+      <w:r>
+        <w:t>bot sera disponible pour répondre aux questions qu’</w:t>
+      </w:r>
+      <w:r>
+        <w:t>ils ont à poser.</w:t>
+      </w:r>
+      <w:r>
+        <w:t xml:space="preserve"> Dans certain</w:t>
+      </w:r>
+      <w:r>
+        <w:t>s</w:t>
+      </w:r>
+      <w:r>
+        <w:t xml:space="preserve"> cas</w:t>
+      </w:r>
+      <w:r>
+        <w:t>, pour une certaine raison</w:t>
+      </w:r>
+      <w:r>
+        <w:t>, il sera</w:t>
+      </w:r>
+      <w:r>
+        <w:t xml:space="preserve"> également</w:t>
+      </w:r>
+      <w:r>
+        <w:t xml:space="preserve"> possible </w:t>
+      </w:r>
+      <w:r>
+        <w:t>de</w:t>
+      </w:r>
+      <w:r>
+        <w:t xml:space="preserve"> discuter avec un personnel compétant</w:t>
+      </w:r>
+      <w:r>
+        <w:t xml:space="preserve"> </w:t>
+      </w:r>
+      <w:r>
+        <w:t xml:space="preserve">et disponible, </w:t>
+      </w:r>
+      <w:r>
+        <w:t>à un</w:t>
+      </w:r>
+      <w:r>
+        <w:t>e certaine heure de la j</w:t>
+      </w:r>
+      <w:r>
+        <w:t>ournée ou</w:t>
+      </w:r>
+      <w:r>
+        <w:t xml:space="preserve"> </w:t>
+      </w:r>
+      <w:r>
+        <w:t xml:space="preserve">meme à </w:t>
+      </w:r>
+      <w:r>
+        <w:t>une date ultérieure</w:t>
+      </w:r>
+      <w:r>
+        <w:t>, tout cela</w:t>
+      </w:r>
+      <w:r>
+        <w:t xml:space="preserve"> plannifié tel un rendez-vous, et donc un rendez-vous par message, ce qui sera très pratique en terme d’économie de temps</w:t>
+      </w:r>
+      <w:r>
+        <w:t xml:space="preserve"> pour les deux parties.</w:t>
+      </w:r>
+      <w:r>
+        <w:br/>
+        <w:t>A part cela</w:t>
+      </w:r>
+      <w:r>
+        <w:t>, un forum sera également disp</w:t>
+      </w:r>
+      <w:r>
+        <w:t>onible permettant aux utilisateurs de discuter entre eux autour d’un sujet concernant les vaccin</w:t>
+      </w:r>
+      <w:r>
+        <w:t>s</w:t>
+      </w:r>
+      <w:r>
+        <w:t>, et également de poser les questions qui les tracassent</w:t>
+      </w:r>
+      <w:r>
+        <w:t>.</w:t>
+      </w:r>
+    </w:p>
+    <w:p>
+      <w:r>
+        <w:t>Tout cela est bien beau , mais qu’en est-il des informations</w:t>
+      </w:r>
+      <w:r>
+        <w:t> et</w:t>
+      </w:r>
+      <w:r>
+        <w:t xml:space="preserve"> des sources d’</w:t>
+      </w:r>
+      <w:r>
+        <w:t>où proviennent tout</w:t>
+      </w:r>
+      <w:r>
+        <w:t xml:space="preserve"> ce qui est publié </w:t>
+      </w:r>
+      <w:r>
+        <w:t>sur ce</w:t>
+      </w:r>
+      <w:r>
+        <w:t xml:space="preserve"> site</w:t>
+      </w:r>
+      <w:r>
+        <w:t xml:space="preserve"> web</w:t>
+      </w:r>
+      <w:r>
+        <w:t> ?</w:t>
+      </w:r>
+      <w:r>
+        <w:t xml:space="preserve"> Comment peut-on être sûr que ces informations soient correctes</w:t>
+      </w:r>
+      <w:r>
+        <w:t> </w:t>
+      </w:r>
+      <w:r>
+        <w:t>et pourquoi devrait-on les faire confiance</w:t>
+      </w:r>
+      <w:r>
+        <w:t xml:space="preserve"> </w:t>
+      </w:r>
+      <w:r>
+        <w:t>?</w:t>
+      </w:r>
+      <w:r>
+        <w:br/>
+        <w:t>Pour la sécurité et la véracité de ces dernières</w:t>
+      </w:r>
+      <w:r>
+        <w:t xml:space="preserve">, </w:t>
+      </w:r>
+      <w:r>
+        <w:t>e</w:t>
+      </w:r>
+      <w:r>
+        <w:t>t bien,</w:t>
+      </w:r>
+      <w:r>
+        <w:t xml:space="preserve"> nous utiliserons un système de « blockchain »</w:t>
+      </w:r>
+      <w:r>
+        <w:t>, ou « chaine de blocs »</w:t>
+      </w:r>
+      <w:r>
+        <w:t>.</w:t>
+      </w:r>
+      <w:r>
+        <w:t xml:space="preserve"> Cela est un mode de stockage et de transmission de données sous forme de blocs liés les uns aux autres et protégés contre toute modification</w:t>
+      </w:r>
+      <w:r>
+        <w:t xml:space="preserve"> ou suppression</w:t>
+      </w:r>
+      <w:r>
+        <w:t>.</w:t>
+      </w:r>
+      <w:r>
+        <w:t xml:space="preserve"> Dans ces « blockchains » seront </w:t>
+      </w:r>
+      <w:r>
+        <w:t>implémentés des contrats intelligents ou « smart contracts »</w:t>
+      </w:r>
+      <w:r>
+        <w:t>.</w:t>
+      </w:r>
+      <w:r>
+        <w:br/>
+      </w:r>
+      <w:r>
+        <w:t xml:space="preserve">C’est-à-dire </w:t>
+      </w:r>
+      <w:r>
+        <w:t>que, avant la publication de chaque information</w:t>
+      </w:r>
+      <w:r>
+        <w:t>, chaque professionnel</w:t>
+      </w:r>
+      <w:r>
+        <w:t xml:space="preserve"> </w:t>
+      </w:r>
+      <w:r>
+        <w:t>dans le domaine et faisant parti des responsables</w:t>
+      </w:r>
+      <w:r>
+        <w:t xml:space="preserve"> </w:t>
+      </w:r>
+      <w:r>
+        <w:t>devront d’abord tous se mettre d’accord</w:t>
+      </w:r>
+      <w:r>
+        <w:t xml:space="preserve"> sur ce qu’ils ont </w:t>
+      </w:r>
+      <w:r>
+        <w:t>à publier à propos des vaccins.</w:t>
+      </w:r>
+      <w:r>
+        <w:t xml:space="preserve"> La </w:t>
+      </w:r>
+      <w:r>
+        <w:t>« blockchain »</w:t>
+      </w:r>
+      <w:r>
+        <w:t xml:space="preserve"> utilise un système de « proof-of-work » , c’est-à-dire que si la majorité du personnel dans le réseau approuve l’</w:t>
+      </w:r>
+      <w:r>
+        <w:t>information</w:t>
+      </w:r>
+      <w:r>
+        <w:t xml:space="preserve">, </w:t>
+      </w:r>
+      <w:r>
+        <w:t xml:space="preserve">alors l’information en question sera </w:t>
+      </w:r>
+      <w:r>
+        <w:t>publié.</w:t>
+      </w:r>
+      <w:r>
+        <w:t xml:space="preserve"> Dans le c</w:t>
+      </w:r>
+      <w:r>
+        <w:t>as contraire</w:t>
+      </w:r>
+      <w:r>
+        <w:t>, cela n’</w:t>
+      </w:r>
+      <w:r>
+        <w:t>aura pas lieu.</w:t>
+      </w:r>
+      <w:r>
+        <w:t xml:space="preserve"> Comme on l’a dit un peu plus tot, ce système est protégé contre toute modification</w:t>
+      </w:r>
+      <w:r>
+        <w:t xml:space="preserve"> et suppression, donc immuable </w:t>
+      </w:r>
+      <w:r>
+        <w:t xml:space="preserve">. Tout ce que l’on peut faire c’est d’y ajouter du contenu. </w:t>
+      </w:r>
+      <w:r>
+        <w:br/>
+        <w:t>Ensuite , une page montran</w:t>
+      </w:r>
+      <w:r>
+        <w:t>t</w:t>
+      </w:r>
+      <w:r>
+        <w:t xml:space="preserve"> la liste</w:t>
+      </w:r>
+      <w:r>
+        <w:t>, avec les details</w:t>
       </w:r>
       <w:r>
         <w:t>,</w:t>
       </w:r>
-      <w:proofErr w:type="gramEnd"/>
-      <w:r>
-        <w:t xml:space="preserve"> une page contiendra un chat bot qui va répondre au question posé par les utilisateurs et possibilité de prendre rendez vous avec un personnel compétant . La prochaine page va comporter plusieurs vidéo explicatives du vaccin avec </w:t>
-      </w:r>
-      <w:r>
-        <w:t xml:space="preserve">sous-titres en différentes </w:t>
-      </w:r>
-      <w:proofErr w:type="gramStart"/>
-      <w:r>
-        <w:t xml:space="preserve">langues </w:t>
+      <w:r>
+        <w:t xml:space="preserve"> du personnel responsable dans le</w:t>
+      </w:r>
+      <w:r>
+        <w:t xml:space="preserve"> secteur de la </w:t>
+      </w:r>
+      <w:r>
+        <w:t>gestion des vaccins sera présente</w:t>
+      </w:r>
+      <w:r>
+        <w:t xml:space="preserve"> , permettant aux utilisateurs de voir le profile de chacun d’</w:t>
+      </w:r>
+      <w:r>
+        <w:t xml:space="preserve">entre eux, </w:t>
+      </w:r>
+      <w:r>
+        <w:t>donc de pouvoir connaitre qui leur fourni tel</w:t>
+      </w:r>
+      <w:r>
+        <w:t>s</w:t>
+      </w:r>
+      <w:r>
+        <w:t xml:space="preserve"> ou tel</w:t>
+      </w:r>
+      <w:r>
+        <w:t>s</w:t>
+      </w:r>
+      <w:r>
+        <w:t xml:space="preserve"> information</w:t>
+      </w:r>
+      <w:r>
+        <w:t>s</w:t>
       </w:r>
       <w:r>
         <w:t>.</w:t>
       </w:r>
-      <w:proofErr w:type="gramEnd"/>
-      <w:r>
-        <w:t xml:space="preserve"> La page suivante sera un forum </w:t>
-      </w:r>
-      <w:proofErr w:type="gramStart"/>
-      <w:r>
-        <w:t>o</w:t>
-      </w:r>
-      <w:r>
+    </w:p>
+    <w:p>
+      <w:pPr>
         <w:rPr>
           <w:u w:val="double"/>
         </w:rPr>
-        <w:t xml:space="preserve">ù </w:t>
-      </w:r>
-      <w:r>
-        <w:rPr>
-          <w:u w:val="double"/>
-        </w:rPr>
-        <w:t xml:space="preserve"> les</w:t>
-      </w:r>
-      <w:proofErr w:type="gramEnd"/>
-      <w:r>
-        <w:rPr>
-          <w:u w:val="double"/>
-        </w:rPr>
-        <w:t xml:space="preserve"> utilisateurs peuvent interagir avec les responsables et poser les questions qui les tracassent . </w:t>
-      </w:r>
-      <w:r>
-        <w:t xml:space="preserve"> </w:t>
-      </w:r>
-      <w:proofErr w:type="gramStart"/>
-      <w:r>
-        <w:t xml:space="preserve">Enfin </w:t>
-      </w:r>
-      <w:r>
-        <w:t>,</w:t>
-      </w:r>
-      <w:proofErr w:type="gramEnd"/>
-      <w:r>
-        <w:t xml:space="preserve"> il y aura une page qui va lister les vaccins avec une statistique selon leur</w:t>
+      </w:pPr>
+      <w:r>
+        <w:t>En s</w:t>
+      </w:r>
+      <w:r>
+        <w:t>econd lieu , nous allons</w:t>
+      </w:r>
+      <w:r>
+        <w:t xml:space="preserve"> aussi</w:t>
+      </w:r>
+      <w:r>
+        <w:t xml:space="preserve"> inventer</w:t>
+      </w:r>
+      <w:r>
+        <w:t xml:space="preserve"> une application mobile qui aura à peu près les mêmes f</w:t>
+      </w:r>
+      <w:r>
+        <w:t xml:space="preserve">onctionnalités que le </w:t>
+      </w:r>
+      <w:r>
+        <w:t>site</w:t>
+      </w:r>
+      <w:r>
+        <w:t xml:space="preserve"> web</w:t>
+      </w:r>
+      <w:r>
+        <w:t>.</w:t>
+      </w:r>
+      <w:r>
+        <w:br/>
+      </w:r>
+      <w:r>
+        <w:lastRenderedPageBreak/>
+        <w:t>Mais à différence de ce dernier</w:t>
+      </w:r>
+      <w:bookmarkStart w:id="0" w:name="_GoBack"/>
+      <w:bookmarkEnd w:id="0"/>
+      <w:r>
+        <w:t>, l’</w:t>
+      </w:r>
+      <w:r>
+        <w:t xml:space="preserve">application possèdera </w:t>
+      </w:r>
+      <w:r>
+        <w:t xml:space="preserve">une fonctionnalité particulière qui est la notification. </w:t>
+      </w:r>
+      <w:r>
+        <w:t>Les utilisateurs seront notifés</w:t>
+      </w:r>
+      <w:r>
+        <w:t xml:space="preserve"> des nouveautés, de leur messageries et également des réponses aux question</w:t>
       </w:r>
       <w:r>
         <w:t>s</w:t>
       </w:r>
       <w:r>
-        <w:t xml:space="preserve"> efficacité</w:t>
-      </w:r>
-      <w:r>
-        <w:t>s</w:t>
-      </w:r>
-      <w:r>
-        <w:t xml:space="preserve"> pour mettre en valeur l’efficacité des vaccins disponible</w:t>
-      </w:r>
-      <w:r>
-        <w:t xml:space="preserve"> .Cela va </w:t>
-      </w:r>
-      <w:r>
-        <w:t xml:space="preserve"> </w:t>
-      </w:r>
-      <w:r>
-        <w:t xml:space="preserve">permettre une accessibilité car tout le monde possédant un ordinateur portable ou doté d’une </w:t>
-      </w:r>
-      <w:r>
-        <w:t>connexion internet  auront les moyens de le regarder</w:t>
-      </w:r>
-      <w:r>
-        <w:t xml:space="preserve"> </w:t>
-      </w:r>
-      <w:r>
-        <w:t xml:space="preserve"> .</w:t>
-      </w:r>
-      <w:r>
-        <w:t xml:space="preserve"> </w:t>
-      </w:r>
-      <w:r>
-        <w:t xml:space="preserve">Pour </w:t>
-      </w:r>
-      <w:proofErr w:type="spellStart"/>
-      <w:r>
-        <w:t>la</w:t>
-      </w:r>
-      <w:proofErr w:type="spellEnd"/>
-      <w:r>
-        <w:t xml:space="preserve"> sécurité et </w:t>
-      </w:r>
-      <w:proofErr w:type="spellStart"/>
-      <w:r>
-        <w:t>la</w:t>
-      </w:r>
-      <w:proofErr w:type="spellEnd"/>
-      <w:r>
-        <w:t xml:space="preserve"> </w:t>
-      </w:r>
-      <w:proofErr w:type="gramStart"/>
-      <w:r>
-        <w:t xml:space="preserve">véracité </w:t>
-      </w:r>
-      <w:r>
-        <w:t xml:space="preserve"> </w:t>
-      </w:r>
-      <w:r>
-        <w:t>du</w:t>
-      </w:r>
-      <w:proofErr w:type="gramEnd"/>
-      <w:r>
-        <w:t xml:space="preserve"> site web les Informations</w:t>
-      </w:r>
-      <w:r>
-        <w:t xml:space="preserve"> </w:t>
-      </w:r>
-      <w:r>
-        <w:t xml:space="preserve"> seront</w:t>
-      </w:r>
-      <w:r>
-        <w:t xml:space="preserve"> rédigées avec l’approbation des professionnels dans le domaine et seront  </w:t>
-      </w:r>
-      <w:r>
-        <w:t xml:space="preserve"> publié</w:t>
-      </w:r>
-      <w:r>
-        <w:t>e</w:t>
-      </w:r>
-      <w:r>
-        <w:t xml:space="preserve">s en blockchain </w:t>
-      </w:r>
-      <w:r>
-        <w:t>.</w:t>
-      </w:r>
-      <w:r>
-        <w:t xml:space="preserve"> Du côté </w:t>
-      </w:r>
-      <w:proofErr w:type="gramStart"/>
-      <w:r>
-        <w:t>des  responsables</w:t>
-      </w:r>
-      <w:proofErr w:type="gramEnd"/>
-      <w:r>
-        <w:t xml:space="preserve">  ,avant la publication des informations chaque professionnels vont cogiter </w:t>
-      </w:r>
-      <w:r>
-        <w:t xml:space="preserve"> sur les informations à publi</w:t>
-      </w:r>
-      <w:r>
-        <w:t>ées</w:t>
-      </w:r>
-      <w:r>
-        <w:t xml:space="preserve"> </w:t>
-      </w:r>
-      <w:r>
-        <w:t>.</w:t>
+        <w:t xml:space="preserve"> posé</w:t>
+      </w:r>
+      <w:r>
+        <w:t>es</w:t>
+      </w:r>
+      <w:r>
+        <w:t xml:space="preserve"> dans le forum. Par la création de cette application, toutes personnes ayant un téléphone portable doté d’un accès à internet pourront bénéficier de ces services.</w:t>
       </w:r>
     </w:p>
     <w:p>
       <w:r>
-        <w:t xml:space="preserve">En second </w:t>
-      </w:r>
-      <w:proofErr w:type="gramStart"/>
-      <w:r>
-        <w:t>lieu ,</w:t>
-      </w:r>
-      <w:proofErr w:type="gramEnd"/>
-      <w:r>
-        <w:t xml:space="preserve"> nous allons inventé une application mobile qui aura à peu près les mêmes fonctionnalités que la page web . </w:t>
-      </w:r>
-      <w:r>
-        <w:t xml:space="preserve">Un chat bot qui va permettre au client de recevoir plus d’informations sur le vaccin par l’intermédiaire de la réponse automatique aux questions </w:t>
-      </w:r>
-      <w:proofErr w:type="gramStart"/>
-      <w:r>
-        <w:t>posées .Une</w:t>
-      </w:r>
-      <w:proofErr w:type="gramEnd"/>
-      <w:r>
-        <w:t xml:space="preserve"> possibilité </w:t>
-      </w:r>
-      <w:r>
-        <w:t xml:space="preserve">aussi de prendre rendez-vous avec un personnel compétant pour obtenir des connaissances plus détaillées . Une fenêtre avec le site web des vidéos sous-titrés avec différentes langues. </w:t>
-      </w:r>
-      <w:proofErr w:type="gramStart"/>
-      <w:r>
-        <w:t>Et ,</w:t>
-      </w:r>
-      <w:proofErr w:type="gramEnd"/>
-      <w:r>
-        <w:t xml:space="preserve"> un forum </w:t>
-      </w:r>
-      <w:r>
-        <w:t>o</w:t>
-      </w:r>
-      <w:r>
-        <w:rPr>
-          <w:u w:val="double"/>
-        </w:rPr>
-        <w:t>ù</w:t>
-      </w:r>
-      <w:r>
-        <w:rPr>
-          <w:u w:val="double"/>
-        </w:rPr>
-        <w:t xml:space="preserve"> les questions se poseront publiquement et les réponses seront publics pour que chaque personne utilisant l’application puissent voir certains détails sur le vaccin .</w:t>
-      </w:r>
-      <w:r>
-        <w:rPr>
-          <w:u w:val="double"/>
-        </w:rPr>
-        <w:t xml:space="preserve"> A différence du site </w:t>
-      </w:r>
-      <w:proofErr w:type="gramStart"/>
-      <w:r>
-        <w:rPr>
-          <w:u w:val="double"/>
-        </w:rPr>
-        <w:t>web ,</w:t>
-      </w:r>
-      <w:proofErr w:type="gramEnd"/>
-      <w:r>
-        <w:rPr>
-          <w:u w:val="double"/>
-        </w:rPr>
-        <w:t xml:space="preserve"> l’appli va posséder une fonctionnalité particulière  qui est la notification . Les </w:t>
-      </w:r>
-      <w:proofErr w:type="gramStart"/>
-      <w:r>
-        <w:rPr>
-          <w:u w:val="double"/>
-        </w:rPr>
-        <w:t>utilisateurs  vont</w:t>
-      </w:r>
-      <w:proofErr w:type="gramEnd"/>
-      <w:r>
-        <w:rPr>
-          <w:u w:val="double"/>
-        </w:rPr>
-        <w:t xml:space="preserve"> être notifiés des nouveautés , de leurs messageries et des réponses aux questions posées dans le forum</w:t>
-      </w:r>
-      <w:r>
-        <w:rPr>
-          <w:u w:val="double"/>
-        </w:rPr>
-        <w:t xml:space="preserve">. Par la création de cette application toutes </w:t>
-      </w:r>
-      <w:proofErr w:type="gramStart"/>
-      <w:r>
-        <w:rPr>
-          <w:u w:val="double"/>
-        </w:rPr>
-        <w:t>personnes  ayant</w:t>
-      </w:r>
-      <w:proofErr w:type="gramEnd"/>
-      <w:r>
-        <w:rPr>
-          <w:u w:val="double"/>
-        </w:rPr>
-        <w:t xml:space="preserve"> un téléphone portable et accès internet pourront bénéficier de ces services </w:t>
-      </w:r>
-      <w:r>
-        <w:rPr>
-          <w:u w:val="double"/>
-        </w:rPr>
-        <w:t xml:space="preserve">.  </w:t>
-      </w:r>
-      <w:r>
-        <w:t xml:space="preserve">La </w:t>
-      </w:r>
-      <w:proofErr w:type="gramStart"/>
-      <w:r>
-        <w:t xml:space="preserve">prochaine </w:t>
-      </w:r>
-      <w:r>
-        <w:t xml:space="preserve"> proposition</w:t>
-      </w:r>
-      <w:proofErr w:type="gramEnd"/>
-      <w:r>
-        <w:t xml:space="preserve"> est l’USSD </w:t>
-      </w:r>
-      <w:r>
-        <w:t xml:space="preserve">puisque les deux </w:t>
+        <w:t xml:space="preserve">La prochaine </w:t>
+      </w:r>
+      <w:r>
+        <w:t xml:space="preserve"> proposition est une mise en place d’un interface en </w:t>
+      </w:r>
+      <w:r>
+        <w:t xml:space="preserve">USSD </w:t>
+      </w:r>
+      <w:r>
+        <w:t>puisque</w:t>
+      </w:r>
+      <w:r>
+        <w:t xml:space="preserve"> nous pouvons </w:t>
+      </w:r>
+      <w:r>
+        <w:t>constater</w:t>
+      </w:r>
+      <w:r>
+        <w:t xml:space="preserve"> que</w:t>
+      </w:r>
+      <w:r>
+        <w:t xml:space="preserve"> les deux</w:t>
       </w:r>
       <w:r>
         <w:t xml:space="preserve"> </w:t>
       </w:r>
       <w:r>
-        <w:t xml:space="preserve">premières solutions ne sont pas à la portée de tout le monde . Identique aux site web et l’application </w:t>
-      </w:r>
-      <w:proofErr w:type="gramStart"/>
-      <w:r>
-        <w:t>mobile ,</w:t>
-      </w:r>
-      <w:proofErr w:type="gramEnd"/>
-      <w:r>
-        <w:t xml:space="preserve"> nous proposerons un chat bot qui se présentera </w:t>
+        <w:t xml:space="preserve">premières solutions ne sont pas à la portée de tout le monde . Identique aux site web et l’application mobile , nous proposerons un chat bot qui se présentera </w:t>
       </w:r>
       <w:r>
         <w:t xml:space="preserve">sous </w:t>
       </w:r>
       <w:r>
-        <w:t xml:space="preserve"> forme de formulaires successives afin </w:t>
-      </w:r>
-      <w:r>
-        <w:t xml:space="preserve">satisfaire les interrogations des utilisateurs touchant le vaccin .Une demande de rendez-vous aux professionnels et poser des questions concernant un cas personnel .  </w:t>
-      </w:r>
-      <w:proofErr w:type="gramStart"/>
-      <w:r>
-        <w:t>Enfin ,</w:t>
-      </w:r>
-      <w:proofErr w:type="gramEnd"/>
-      <w:r>
-        <w:t xml:space="preserve"> la dernière solution sera les SMS </w:t>
-      </w:r>
-      <w:r>
-        <w:t>afin de pouvoir d</w:t>
-      </w:r>
-      <w:r>
-        <w:t>emande</w:t>
-      </w:r>
-      <w:r>
-        <w:t>r</w:t>
-      </w:r>
-      <w:r>
-        <w:t xml:space="preserve"> d</w:t>
-      </w:r>
-      <w:r>
-        <w:t xml:space="preserve">es </w:t>
-      </w:r>
-      <w:r>
-        <w:t>informations à propos des vaccins</w:t>
-      </w:r>
-      <w:r>
-        <w:t xml:space="preserve"> existants et fixé un </w:t>
-      </w:r>
-      <w:r>
-        <w:t>rendez-vous</w:t>
-      </w:r>
-      <w:r>
-        <w:t xml:space="preserve">.  Ces deux dernières solutions seront accessibles a tous car quiconque ayant </w:t>
-      </w:r>
-      <w:r>
-        <w:t xml:space="preserve">un téléphone portable </w:t>
-      </w:r>
-      <w:r>
-        <w:t>avec</w:t>
-      </w:r>
-      <w:r>
-        <w:t xml:space="preserve"> puce</w:t>
-      </w:r>
-      <w:r>
-        <w:t xml:space="preserve"> pourra </w:t>
-      </w:r>
-      <w:r>
-        <w:t xml:space="preserve">les </w:t>
-      </w:r>
-      <w:proofErr w:type="gramStart"/>
-      <w:r>
-        <w:t>manier .</w:t>
-      </w:r>
-      <w:proofErr w:type="gramEnd"/>
+        <w:t xml:space="preserve"> forme de formulaires successives afin</w:t>
+      </w:r>
+      <w:r>
+        <w:t xml:space="preserve"> de</w:t>
+      </w:r>
+      <w:r>
+        <w:t xml:space="preserve"> </w:t>
+      </w:r>
+      <w:r>
+        <w:t>satisfaire les interrogations des utilisateurs touchant le vac</w:t>
+      </w:r>
+      <w:r>
+        <w:t>cin .</w:t>
+      </w:r>
+      <w:r>
+        <w:t xml:space="preserve"> </w:t>
+      </w:r>
+      <w:r>
+        <w:t xml:space="preserve">Une demande de rendez-vous via une requete en USSD </w:t>
+      </w:r>
+      <w:r>
+        <w:t xml:space="preserve">aux professionnels </w:t>
+      </w:r>
+      <w:r>
+        <w:t xml:space="preserve">et une possibilité de </w:t>
+      </w:r>
+      <w:r>
+        <w:t xml:space="preserve">poser des questions concernant un cas personnel </w:t>
+      </w:r>
+      <w:r>
+        <w:t>sera également disponible</w:t>
+      </w:r>
+      <w:r>
+        <w:t xml:space="preserve">. </w:t>
+      </w:r>
     </w:p>
     <w:p>
       <w:r>
-        <w:t>Le seul problème restant c’est qu’allons nous faire pour les personnes dans les zones rurales</w:t>
-      </w:r>
-      <w:r>
-        <w:t> ?</w:t>
+        <w:t xml:space="preserve">Enfin , la dernière solution sera les SMS </w:t>
+      </w:r>
+      <w:r>
+        <w:t>afin de pouvoir demander des information</w:t>
+      </w:r>
+      <w:r>
+        <w:t>s à propos des vaccins existant</w:t>
+      </w:r>
+      <w:r>
+        <w:t>.</w:t>
+      </w:r>
+      <w:r>
+        <w:t xml:space="preserve"> Ces deux dernières</w:t>
+      </w:r>
+      <w:r>
+        <w:t xml:space="preserve"> solutions seront accessibles à </w:t>
+      </w:r>
+      <w:r>
+        <w:t>tous</w:t>
+      </w:r>
+      <w:r>
+        <w:t>,</w:t>
+      </w:r>
+      <w:r>
+        <w:t xml:space="preserve"> car quiconque ayant </w:t>
+      </w:r>
+      <w:r>
+        <w:t xml:space="preserve">un téléphone portable </w:t>
+      </w:r>
+      <w:r>
+        <w:t>avec</w:t>
+      </w:r>
+      <w:r>
+        <w:t xml:space="preserve"> puce</w:t>
+      </w:r>
+      <w:r>
+        <w:t xml:space="preserve"> pourra </w:t>
+      </w:r>
+      <w:r>
+        <w:t>les manier</w:t>
+      </w:r>
+      <w:r>
+        <w:t>.</w:t>
       </w:r>
     </w:p>
     <w:p>
-      <w:proofErr w:type="gramStart"/>
-      <w:r>
-        <w:t>Et</w:t>
-      </w:r>
-      <w:proofErr w:type="gramEnd"/>
-      <w:r>
-        <w:t xml:space="preserve"> bien, </w:t>
-      </w:r>
-      <w:r>
-        <w:t xml:space="preserve">Doté de l'application desktop et de </w:t>
-      </w:r>
-      <w:r>
-        <w:t>connexion</w:t>
-      </w:r>
-      <w:r>
-        <w:t xml:space="preserve"> internet, le</w:t>
-      </w:r>
-      <w:r>
-        <w:t>s</w:t>
-      </w:r>
-      <w:r>
-        <w:t xml:space="preserve"> personnel</w:t>
-      </w:r>
-      <w:r>
-        <w:t>s</w:t>
-      </w:r>
-      <w:r>
-        <w:t xml:space="preserve"> aur</w:t>
-      </w:r>
-      <w:r>
-        <w:t>ont</w:t>
-      </w:r>
-      <w:r>
-        <w:t xml:space="preserve"> accès aux informations à propos des vaccins</w:t>
-      </w:r>
-      <w:r>
-        <w:t xml:space="preserve">. </w:t>
-      </w:r>
-      <w:proofErr w:type="gramStart"/>
-      <w:r>
-        <w:t xml:space="preserve">ils </w:t>
-      </w:r>
-      <w:r>
-        <w:t xml:space="preserve"> pourront</w:t>
-      </w:r>
-      <w:proofErr w:type="gramEnd"/>
-      <w:r>
-        <w:t xml:space="preserve"> ensuite les imprimer et les partager à la population </w:t>
-      </w:r>
-      <w:r>
-        <w:t xml:space="preserve">rurale </w:t>
-      </w:r>
-      <w:r>
-        <w:t>sous forme d'affiches, de journaux. Les habitants pourront également s'approcher de ses lieux stratégiques afin de poser des questions et en savoir plus sur les vaccins s'ils n'ont pas en disposition un téléphone portable.</w:t>
+      <w:r>
+        <w:t xml:space="preserve">Le seul problème </w:t>
+      </w:r>
+      <w:r>
+        <w:t>qu’on se pose</w:t>
+      </w:r>
+      <w:r>
+        <w:t xml:space="preserve"> c’est</w:t>
+      </w:r>
+      <w:r>
+        <w:t xml:space="preserve"> qu’allons-n</w:t>
+      </w:r>
+      <w:r>
+        <w:t>ous faire pour les personnes dans les zones rurales</w:t>
+      </w:r>
+      <w:r>
+        <w:t> ?</w:t>
+      </w:r>
+    </w:p>
+    <w:p>
+      <w:r>
+        <w:t xml:space="preserve">Nous </w:t>
+      </w:r>
+      <w:r>
+        <w:t>avons</w:t>
+      </w:r>
+      <w:r>
+        <w:t xml:space="preserve"> pour idée de mettre en place des lieux stratégiques dans ces zones là.</w:t>
+      </w:r>
+      <w:r>
+        <w:br/>
+      </w:r>
+      <w:r>
+        <w:t>D</w:t>
+      </w:r>
+      <w:r>
+        <w:t>oté de l'application desk</w:t>
+      </w:r>
+      <w:r>
+        <w:t>top et d’une</w:t>
       </w:r>
       <w:r>
         <w:t xml:space="preserve"> </w:t>
+      </w:r>
+      <w:r>
+        <w:t>co</w:t>
+      </w:r>
+      <w:r>
+        <w:t>nnexion internet, le personnel sur place aura</w:t>
+      </w:r>
+      <w:r>
+        <w:t xml:space="preserve"> accès aux informat</w:t>
+      </w:r>
+      <w:r>
+        <w:t xml:space="preserve">ions à propos des vaccins. ils </w:t>
+      </w:r>
+      <w:r>
+        <w:t xml:space="preserve">pourront ensuite les imprimer et les partager à la population rurale sous forme d'affiches, de journaux. Les habitants </w:t>
+      </w:r>
+      <w:r>
+        <w:t xml:space="preserve">n’ayant pas en disposition un téléphone portable </w:t>
+      </w:r>
+      <w:r>
+        <w:t>pourront également s'approcher de ses lieux stratégiques afin de poser des questions et e</w:t>
+      </w:r>
+      <w:r>
+        <w:t>n savoir plus sur les vaccins, leur efficacité etc..</w:t>
+      </w:r>
+    </w:p>
+    <w:p>
+      <w:r>
+        <w:t>En guise de conclusion, nous proposons donc plusieurs solutions pouvant répondre aux besoins de tout le monde</w:t>
+      </w:r>
+      <w:r>
+        <w:t xml:space="preserve"> et un interface disponible </w:t>
+      </w:r>
+      <w:r>
+        <w:t>pour chaqu</w:t>
+      </w:r>
+      <w:r>
+        <w:t>e appareil , permettant de donner accès à des informations sûres et accessibles à la population Malagasy.</w:t>
       </w:r>
     </w:p>
     <w:p>
@@ -542,7 +847,7 @@
 </file>
 
 <file path=word/styles.xml><?xml version="1.0" encoding="utf-8"?>
-<w:styles xmlns:mc="http://schemas.openxmlformats.org/markup-compatibility/2006" xmlns:r="http://schemas.openxmlformats.org/officeDocument/2006/relationships" xmlns:w="http://schemas.openxmlformats.org/wordprocessingml/2006/main" xmlns:w14="http://schemas.microsoft.com/office/word/2010/wordml" xmlns:w15="http://schemas.microsoft.com/office/word/2012/wordml" xmlns:w16cex="http://schemas.microsoft.com/office/word/2018/wordml/cex" xmlns:w16cid="http://schemas.microsoft.com/office/word/2016/wordml/cid" xmlns:w16="http://schemas.microsoft.com/office/word/2018/wordml" xmlns:w16sdtdh="http://schemas.microsoft.com/office/word/2020/wordml/sdtdatahash" xmlns:w16se="http://schemas.microsoft.com/office/word/2015/wordml/symex" mc:Ignorable="w14 w15 w16se w16cid w16 w16cex w16sdtdh">
+<w:styles xmlns:mc="http://schemas.openxmlformats.org/markup-compatibility/2006" xmlns:r="http://schemas.openxmlformats.org/officeDocument/2006/relationships" xmlns:w="http://schemas.openxmlformats.org/wordprocessingml/2006/main" xmlns:w14="http://schemas.microsoft.com/office/word/2010/wordml" xmlns:w15="http://schemas.microsoft.com/office/word/2012/wordml" xmlns:w16se="http://schemas.microsoft.com/office/word/2015/wordml/symex" mc:Ignorable="w14 w15 w16se">
   <w:docDefaults>
     <w:rPrDefault>
       <w:rPr>
@@ -558,7 +863,7 @@
       </w:pPr>
     </w:pPrDefault>
   </w:docDefaults>
-  <w:latentStyles w:defLockedState="0" w:defUIPriority="99" w:defSemiHidden="0" w:defUnhideWhenUsed="0" w:defQFormat="0" w:count="376">
+  <w:latentStyles w:defLockedState="0" w:defUIPriority="99" w:defSemiHidden="0" w:defUnhideWhenUsed="0" w:defQFormat="0" w:count="371">
     <w:lsdException w:name="Normal" w:uiPriority="0" w:qFormat="1"/>
     <w:lsdException w:name="heading 1" w:uiPriority="9" w:qFormat="1"/>
     <w:lsdException w:name="heading 2" w:semiHidden="1" w:uiPriority="9" w:unhideWhenUsed="1" w:qFormat="1"/>
@@ -664,6 +969,7 @@
     <w:lsdException w:name="HTML Sample" w:semiHidden="1" w:unhideWhenUsed="1"/>
     <w:lsdException w:name="HTML Typewriter" w:semiHidden="1" w:unhideWhenUsed="1"/>
     <w:lsdException w:name="HTML Variable" w:semiHidden="1" w:unhideWhenUsed="1"/>
+    <w:lsdException w:name="Normal Table" w:semiHidden="1" w:unhideWhenUsed="1"/>
     <w:lsdException w:name="annotation subject" w:semiHidden="1" w:unhideWhenUsed="1"/>
     <w:lsdException w:name="No List" w:semiHidden="1" w:unhideWhenUsed="1"/>
     <w:lsdException w:name="Outline List 1" w:semiHidden="1" w:unhideWhenUsed="1"/>
@@ -706,8 +1012,11 @@
     <w:lsdException w:name="Table Contemporary" w:semiHidden="1" w:unhideWhenUsed="1"/>
     <w:lsdException w:name="Table Elegant" w:semiHidden="1" w:unhideWhenUsed="1"/>
     <w:lsdException w:name="Table Professional" w:semiHidden="1" w:unhideWhenUsed="1"/>
+    <w:lsdException w:name="Table Subtle 1" w:semiHidden="1" w:unhideWhenUsed="1"/>
     <w:lsdException w:name="Table Subtle 2" w:semiHidden="1" w:unhideWhenUsed="1"/>
     <w:lsdException w:name="Table Web 1" w:semiHidden="1" w:unhideWhenUsed="1"/>
+    <w:lsdException w:name="Table Web 2" w:semiHidden="1" w:unhideWhenUsed="1"/>
+    <w:lsdException w:name="Table Web 3" w:semiHidden="1" w:unhideWhenUsed="1"/>
     <w:lsdException w:name="Balloon Text" w:semiHidden="1" w:unhideWhenUsed="1"/>
     <w:lsdException w:name="Table Grid" w:uiPriority="39"/>
     <w:lsdException w:name="Table Theme" w:semiHidden="1" w:unhideWhenUsed="1"/>
@@ -926,24 +1235,19 @@
     <w:lsdException w:name="List Table 5 Dark Accent 6" w:uiPriority="50"/>
     <w:lsdException w:name="List Table 6 Colorful Accent 6" w:uiPriority="51"/>
     <w:lsdException w:name="List Table 7 Colorful Accent 6" w:uiPriority="52"/>
-    <w:lsdException w:name="Mention" w:semiHidden="1" w:unhideWhenUsed="1"/>
-    <w:lsdException w:name="Smart Hyperlink" w:semiHidden="1" w:unhideWhenUsed="1"/>
-    <w:lsdException w:name="Hashtag" w:semiHidden="1" w:unhideWhenUsed="1"/>
-    <w:lsdException w:name="Unresolved Mention" w:semiHidden="1" w:unhideWhenUsed="1"/>
-    <w:lsdException w:name="Smart Link" w:semiHidden="1" w:unhideWhenUsed="1"/>
   </w:latentStyles>
   <w:style w:type="paragraph" w:default="1" w:styleId="Normal">
     <w:name w:val="Normal"/>
     <w:qFormat/>
     <w:rsid w:val="00D554F8"/>
   </w:style>
-  <w:style w:type="character" w:default="1" w:styleId="Policepardfaut">
+  <w:style w:type="character" w:default="1" w:styleId="DefaultParagraphFont">
     <w:name w:val="Default Paragraph Font"/>
     <w:uiPriority w:val="1"/>
     <w:semiHidden/>
     <w:unhideWhenUsed/>
   </w:style>
-  <w:style w:type="table" w:default="1" w:styleId="TableauNormal">
+  <w:style w:type="table" w:default="1" w:styleId="TableNormal">
     <w:name w:val="Normal Table"/>
     <w:uiPriority w:val="99"/>
     <w:semiHidden/>
@@ -958,7 +1262,7 @@
       </w:tblCellMar>
     </w:tblPr>
   </w:style>
-  <w:style w:type="numbering" w:default="1" w:styleId="Aucuneliste">
+  <w:style w:type="numbering" w:default="1" w:styleId="NoList">
     <w:name w:val="No List"/>
     <w:uiPriority w:val="99"/>
     <w:semiHidden/>

</xml_diff>

<commit_message>
Correction du thème 1 par Liantsoa
</commit_message>
<xml_diff>
--- a/Theme1-hackma.docx
+++ b/Theme1-hackma.docx
@@ -131,10 +131,13 @@
         <w:t>. Puisqu’il est important</w:t>
       </w:r>
       <w:r>
-        <w:t xml:space="preserve">, </w:t>
-      </w:r>
-      <w:r>
-        <w:t>pour être sûr</w:t>
+        <w:t xml:space="preserve"> </w:t>
+      </w:r>
+      <w:r>
+        <w:t>d’</w:t>
+      </w:r>
+      <w:r>
+        <w:t>être sûr</w:t>
       </w:r>
       <w:r>
         <w:t xml:space="preserve"> de la crédibilité des informations,</w:t>
@@ -143,6 +146,9 @@
         <w:t xml:space="preserve"> </w:t>
       </w:r>
       <w:r>
+        <w:t xml:space="preserve">et </w:t>
+      </w:r>
+      <w:r>
         <w:t xml:space="preserve">de </w:t>
       </w:r>
       <w:r>
@@ -176,7 +182,13 @@
         <w:t xml:space="preserve"> des</w:t>
       </w:r>
       <w:r>
-        <w:t xml:space="preserve"> vaccin , on sera redirigé vers une p</w:t>
+        <w:t xml:space="preserve"> vaccin</w:t>
+      </w:r>
+      <w:r>
+        <w:t>s</w:t>
+      </w:r>
+      <w:r>
+        <w:t xml:space="preserve"> , on sera redirigé vers une p</w:t>
       </w:r>
       <w:r>
         <w:t>age montrant les détails sur ce dernier</w:t>
@@ -249,7 +261,19 @@
         <w:t>Ensuite , p</w:t>
       </w:r>
       <w:r>
-        <w:t xml:space="preserve">our les utilisateurs s’ayant inscrit </w:t>
+        <w:t xml:space="preserve">our les utilisateurs </w:t>
+      </w:r>
+      <w:r>
+        <w:t xml:space="preserve">qui se sont </w:t>
+      </w:r>
+      <w:r>
+        <w:t>inscrit</w:t>
+      </w:r>
+      <w:r>
+        <w:t>s</w:t>
+      </w:r>
+      <w:r>
+        <w:t xml:space="preserve"> </w:t>
       </w:r>
       <w:r>
         <w:t>sur</w:t>
@@ -315,7 +339,13 @@
         <w:t xml:space="preserve"> </w:t>
       </w:r>
       <w:r>
-        <w:t xml:space="preserve">meme à </w:t>
+        <w:t>m</w:t>
+      </w:r>
+      <w:r>
+        <w:t>ê</w:t>
+      </w:r>
+      <w:r>
+        <w:t xml:space="preserve">me à </w:t>
       </w:r>
       <w:r>
         <w:t>une date ultérieure</w:t>
@@ -324,7 +354,13 @@
         <w:t>, tout cela</w:t>
       </w:r>
       <w:r>
-        <w:t xml:space="preserve"> plannifié tel un rendez-vous, et donc un rendez-vous par message, ce qui sera très pratique en terme d’économie de temps</w:t>
+        <w:t xml:space="preserve"> plannifié tel un rendez-vous</w:t>
+      </w:r>
+      <w:r>
+        <w:t xml:space="preserve"> par message,</w:t>
+      </w:r>
+      <w:r>
+        <w:t xml:space="preserve"> ce qui sera très pratique en terme d’économie de temps</w:t>
       </w:r>
       <w:r>
         <w:t xml:space="preserve"> pour les deux parties.</w:t>
@@ -357,10 +393,27 @@
         <w:t> et</w:t>
       </w:r>
       <w:r>
-        <w:t xml:space="preserve"> des sources d’</w:t>
-      </w:r>
-      <w:r>
-        <w:t>où proviennent tout</w:t>
+        <w:t xml:space="preserve"> des sources </w:t>
+      </w:r>
+      <w:r>
+        <w:t xml:space="preserve">de </w:t>
+      </w:r>
+      <w:r>
+        <w:t>pro</w:t>
+      </w:r>
+      <w:r>
+        <w:t>ven</w:t>
+      </w:r>
+      <w:r>
+        <w:t>ance</w:t>
+      </w:r>
+      <w:r>
+        <w:t xml:space="preserve"> de</w:t>
+      </w:r>
+      <w:bookmarkStart w:id="0" w:name="_GoBack"/>
+      <w:bookmarkEnd w:id="0"/>
+      <w:r>
+        <w:t xml:space="preserve"> tout</w:t>
       </w:r>
       <w:r>
         <w:t xml:space="preserve"> ce qui est publié </w:t>
@@ -597,8 +650,6 @@
         <w:lastRenderedPageBreak/>
         <w:t>Mais à différence de ce dernier</w:t>
       </w:r>
-      <w:bookmarkStart w:id="0" w:name="_GoBack"/>
-      <w:bookmarkEnd w:id="0"/>
       <w:r>
         <w:t>, l’</w:t>
       </w:r>

</xml_diff>